<commit_message>
first round NT8 and Formulator
</commit_message>
<xml_diff>
--- a/NT8 Key Features.docx
+++ b/NT8 Key Features.docx
@@ -365,9 +365,39 @@
         <w:rPr>
           <w:rFonts w:eastAsia="Times New Roman" w:cs="Times New Roman"/>
         </w:rPr>
-        <w:t xml:space="preserve">up and down by 0.5 mm, allowing the </w:t>
-      </w:r>
-      <w:del w:id="19" w:author="Ira Sabran" w:date="2014-04-04T08:08:00Z">
+        <w:t xml:space="preserve">up and down by 0.5 </w:t>
+      </w:r>
+      <w:del w:id="19" w:author="Ira Sabran" w:date="2014-04-04T15:02:00Z">
+        <w:r>
+          <w:rPr>
+            <w:rFonts w:eastAsia="Times New Roman" w:cs="Times New Roman"/>
+          </w:rPr>
+          <w:delText>mm</w:delText>
+        </w:r>
+      </w:del>
+      <w:ins w:id="20" w:author="Ira Sabran" w:date="2014-04-04T15:02:00Z">
+        <w:r>
+          <w:rPr>
+            <w:rFonts w:eastAsia="Times New Roman" w:cs="Times New Roman"/>
+          </w:rPr>
+          <w:t>m</w:t>
+        </w:r>
+        <w:r>
+          <w:rPr>
+            <w:rFonts w:eastAsia="Times New Roman" w:cs="Times New Roman"/>
+          </w:rPr>
+          <w:t>M</w:t>
+        </w:r>
+      </w:ins>
+      <w:bookmarkStart w:id="21" w:name="_GoBack"/>
+      <w:bookmarkEnd w:id="21"/>
+      <w:r>
+        <w:rPr>
+          <w:rFonts w:eastAsia="Times New Roman" w:cs="Times New Roman"/>
+        </w:rPr>
+        <w:t xml:space="preserve">, allowing the </w:t>
+      </w:r>
+      <w:del w:id="22" w:author="Ira Sabran" w:date="2014-04-04T08:08:00Z">
         <w:r>
           <w:rPr>
             <w:rFonts w:eastAsia="Times New Roman" w:cs="Times New Roman"/>
@@ -375,8 +405,8 @@
           <w:delText xml:space="preserve">dispense </w:delText>
         </w:r>
       </w:del>
-      <w:commentRangeStart w:id="20"/>
-      <w:ins w:id="21" w:author="Ira Sabran" w:date="2014-04-04T08:08:00Z">
+      <w:commentRangeStart w:id="23"/>
+      <w:ins w:id="24" w:author="Ira Sabran" w:date="2014-04-04T08:08:00Z">
         <w:r>
           <w:rPr>
             <w:rFonts w:eastAsia="Times New Roman" w:cs="Times New Roman"/>
@@ -402,12 +432,12 @@
         </w:rPr>
         <w:t xml:space="preserve">head </w:t>
       </w:r>
-      <w:commentRangeEnd w:id="20"/>
+      <w:commentRangeEnd w:id="23"/>
       <w:r>
         <w:rPr>
           <w:rStyle w:val="CommentReference"/>
         </w:rPr>
-        <w:commentReference w:id="20"/>
+        <w:commentReference w:id="23"/>
       </w:r>
       <w:r>
         <w:rPr>
@@ -415,7 +445,7 @@
         </w:rPr>
         <w:t xml:space="preserve">to contour to </w:t>
       </w:r>
-      <w:del w:id="22" w:author="Ira Sabran" w:date="2014-04-04T08:09:00Z">
+      <w:del w:id="25" w:author="Ira Sabran" w:date="2014-04-04T08:09:00Z">
         <w:r>
           <w:rPr>
             <w:rFonts w:eastAsia="Times New Roman" w:cs="Times New Roman"/>
@@ -443,7 +473,7 @@
         </w:rPr>
         <w:t xml:space="preserve">Additionally, each tip has a sensor that indicates when a tip contacts a surface. These sensors allow the NT8 to drive down </w:t>
       </w:r>
-      <w:ins w:id="23" w:author="Ira Sabran" w:date="2014-04-04T08:11:00Z">
+      <w:ins w:id="26" w:author="Ira Sabran" w:date="2014-04-04T08:11:00Z">
         <w:r>
           <w:rPr>
             <w:rFonts w:eastAsia="Times New Roman" w:cs="Times New Roman"/>
@@ -457,7 +487,7 @@
         </w:rPr>
         <w:t xml:space="preserve">to </w:t>
       </w:r>
-      <w:del w:id="24" w:author="Ira Sabran" w:date="2014-04-04T08:11:00Z">
+      <w:del w:id="27" w:author="Ira Sabran" w:date="2014-04-04T08:11:00Z">
         <w:r>
           <w:rPr>
             <w:rFonts w:eastAsia="Times New Roman" w:cs="Times New Roman"/>
@@ -471,7 +501,7 @@
         </w:rPr>
         <w:t xml:space="preserve">the point </w:t>
       </w:r>
-      <w:del w:id="25" w:author="Ira Sabran" w:date="2014-04-04T08:11:00Z">
+      <w:del w:id="28" w:author="Ira Sabran" w:date="2014-04-04T08:11:00Z">
         <w:r>
           <w:rPr>
             <w:rFonts w:eastAsia="Times New Roman" w:cs="Times New Roman"/>
@@ -479,7 +509,7 @@
           <w:delText xml:space="preserve">when </w:delText>
         </w:r>
       </w:del>
-      <w:ins w:id="26" w:author="Ira Sabran" w:date="2014-04-04T08:11:00Z">
+      <w:ins w:id="29" w:author="Ira Sabran" w:date="2014-04-04T08:11:00Z">
         <w:r>
           <w:rPr>
             <w:rFonts w:eastAsia="Times New Roman" w:cs="Times New Roman"/>
@@ -538,7 +568,7 @@
         </w:rPr>
         <w:t xml:space="preserve">The NT8’s </w:t>
       </w:r>
-      <w:ins w:id="27" w:author="Ira Sabran" w:date="2014-04-04T08:13:00Z">
+      <w:ins w:id="30" w:author="Ira Sabran" w:date="2014-04-04T08:13:00Z">
         <w:r>
           <w:rPr>
             <w:rFonts w:eastAsia="Times New Roman" w:cs="Times New Roman"/>
@@ -591,7 +621,7 @@
           <w:bCs/>
         </w:rPr>
       </w:pPr>
-      <w:commentRangeStart w:id="28"/>
+      <w:commentRangeStart w:id="31"/>
       <w:r>
         <w:rPr>
           <w:rFonts w:eastAsia="Times New Roman" w:cs="Times New Roman"/>
@@ -600,12 +630,12 @@
         </w:rPr>
         <w:t>Lipid</w:t>
       </w:r>
-      <w:commentRangeEnd w:id="28"/>
+      <w:commentRangeEnd w:id="31"/>
       <w:r>
         <w:rPr>
           <w:rStyle w:val="CommentReference"/>
         </w:rPr>
-        <w:commentReference w:id="28"/>
+        <w:commentReference w:id="31"/>
       </w:r>
       <w:r>
         <w:rPr>
@@ -629,7 +659,7 @@
         </w:rPr>
         <w:t xml:space="preserve">The NT8’s </w:t>
       </w:r>
-      <w:ins w:id="29" w:author="Ira Sabran" w:date="2014-04-04T08:15:00Z">
+      <w:ins w:id="32" w:author="Ira Sabran" w:date="2014-04-04T08:15:00Z">
         <w:r>
           <w:rPr>
             <w:rFonts w:eastAsia="Times New Roman" w:cs="Times New Roman"/>
@@ -657,18 +687,12 @@
         </w:rPr>
         <w:t xml:space="preserve">. </w:t>
       </w:r>
-      <w:ins w:id="30" w:author="Ira Sabran" w:date="2014-04-04T08:16:00Z">
-        <w:r>
-          <w:rPr>
-            <w:rFonts w:eastAsia="Times New Roman" w:cs="Times New Roman"/>
-          </w:rPr>
-          <w:t>For</w:t>
-        </w:r>
-        <w:r>
-          <w:rPr>
-            <w:rFonts w:eastAsia="Times New Roman" w:cs="Times New Roman"/>
-          </w:rPr>
-          <w:t xml:space="preserve"> precise drop setting</w:t>
+      <w:ins w:id="33" w:author="Ira Sabran" w:date="2014-04-04T08:16:00Z">
+        <w:r>
+          <w:rPr>
+            <w:rFonts w:eastAsia="Times New Roman" w:cs="Times New Roman"/>
+          </w:rPr>
+          <w:t>For precise drop setting</w:t>
         </w:r>
         <w:r>
           <w:rPr>
@@ -683,7 +707,7 @@
           <w:t xml:space="preserve"> </w:t>
         </w:r>
       </w:ins>
-      <w:ins w:id="31" w:author="Ira Sabran" w:date="2014-04-04T08:17:00Z">
+      <w:ins w:id="34" w:author="Ira Sabran" w:date="2014-04-04T08:17:00Z">
         <w:r>
           <w:rPr>
             <w:rFonts w:eastAsia="Times New Roman" w:cs="Times New Roman"/>
@@ -691,7 +715,7 @@
           <w:t>i</w:t>
         </w:r>
       </w:ins>
-      <w:del w:id="32" w:author="Ira Sabran" w:date="2014-04-04T08:17:00Z">
+      <w:del w:id="35" w:author="Ira Sabran" w:date="2014-04-04T08:17:00Z">
         <w:r>
           <w:rPr>
             <w:rFonts w:eastAsia="Times New Roman" w:cs="Times New Roman"/>
@@ -705,7 +729,7 @@
         </w:rPr>
         <w:t>ts fully-automatic calibration system ensures that the syringe tip is centered to within 50 µm of the target drop location</w:t>
       </w:r>
-      <w:del w:id="33" w:author="Ira Sabran" w:date="2014-04-04T08:16:00Z">
+      <w:del w:id="36" w:author="Ira Sabran" w:date="2014-04-04T08:16:00Z">
         <w:r>
           <w:rPr>
             <w:rFonts w:eastAsia="Times New Roman" w:cs="Times New Roman"/>
@@ -764,7 +788,14 @@
         <w:rPr>
           <w:rFonts w:eastAsia="Times New Roman" w:cs="Times New Roman"/>
         </w:rPr>
-        <w:t xml:space="preserve"> monitor the positioning of each motion axis and tell the NT8 to alert you as soon as a motion error is detected while </w:t>
+        <w:t xml:space="preserve"> monitor the positioning of each motion </w:t>
+      </w:r>
+      <w:r>
+        <w:rPr>
+          <w:rFonts w:eastAsia="Times New Roman" w:cs="Times New Roman"/>
+        </w:rPr>
+        <w:lastRenderedPageBreak/>
+        <w:t xml:space="preserve">axis and tell the NT8 to alert you as soon as a motion error is detected while </w:t>
       </w:r>
       <w:r>
         <w:rPr>
@@ -780,7 +811,7 @@
         </w:rPr>
         <w:t xml:space="preserve"> </w:t>
       </w:r>
-      <w:commentRangeStart w:id="34"/>
+      <w:commentRangeStart w:id="37"/>
       <w:proofErr w:type="spellStart"/>
       <w:r>
         <w:rPr>
@@ -788,13 +819,13 @@
         </w:rPr>
         <w:t>surveils</w:t>
       </w:r>
-      <w:commentRangeEnd w:id="34"/>
+      <w:commentRangeEnd w:id="37"/>
       <w:proofErr w:type="spellEnd"/>
       <w:r>
         <w:rPr>
           <w:rStyle w:val="CommentReference"/>
         </w:rPr>
-        <w:commentReference w:id="34"/>
+        <w:commentReference w:id="37"/>
       </w:r>
       <w:r>
         <w:rPr>
@@ -802,7 +833,7 @@
         </w:rPr>
         <w:t xml:space="preserve"> tip-to-plate contact and proper tip attachment.</w:t>
       </w:r>
-      <w:del w:id="35" w:author="Ira Sabran" w:date="2014-04-04T08:20:00Z">
+      <w:del w:id="38" w:author="Ira Sabran" w:date="2014-04-04T08:20:00Z">
         <w:r>
           <w:rPr>
             <w:rFonts w:eastAsia="Times New Roman" w:cs="Times New Roman"/>
@@ -827,7 +858,6 @@
           <w:b/>
           <w:bCs/>
         </w:rPr>
-        <w:lastRenderedPageBreak/>
         <w:t>Active Humidification</w:t>
       </w:r>
     </w:p>
@@ -844,7 +874,7 @@
         </w:rPr>
         <w:t>The NT8 prevents sample evaporation with three powerful, fully-enclosed humidifiers that actively control</w:t>
       </w:r>
-      <w:del w:id="36" w:author="Ira Sabran" w:date="2014-04-04T08:22:00Z">
+      <w:del w:id="39" w:author="Ira Sabran" w:date="2014-04-04T08:22:00Z">
         <w:r>
           <w:rPr>
             <w:rFonts w:eastAsia="Times New Roman" w:cs="Times New Roman"/>
@@ -858,26 +888,26 @@
         </w:rPr>
         <w:t xml:space="preserve"> humidity from ambient to 95%. You can use the software to manually adjust humidity as necessary, or “set it and forget it” and let the NT8 do the work</w:t>
       </w:r>
-      <w:ins w:id="37" w:author="Ira Sabran" w:date="2014-04-04T08:25:00Z">
+      <w:ins w:id="40" w:author="Ira Sabran" w:date="2014-04-04T08:25:00Z">
         <w:r>
           <w:rPr>
             <w:rFonts w:eastAsia="Times New Roman" w:cs="Times New Roman"/>
           </w:rPr>
           <w:t xml:space="preserve"> </w:t>
         </w:r>
-        <w:commentRangeStart w:id="38"/>
+        <w:commentRangeStart w:id="41"/>
         <w:r>
           <w:rPr>
             <w:rFonts w:eastAsia="Times New Roman" w:cs="Times New Roman"/>
           </w:rPr>
           <w:t>automatically</w:t>
         </w:r>
-        <w:commentRangeEnd w:id="38"/>
+        <w:commentRangeEnd w:id="41"/>
         <w:r>
           <w:rPr>
             <w:rStyle w:val="CommentReference"/>
           </w:rPr>
-          <w:commentReference w:id="38"/>
+          <w:commentReference w:id="41"/>
         </w:r>
       </w:ins>
       <w:r>
@@ -894,7 +924,7 @@
           <w:rFonts w:eastAsia="Times New Roman" w:cs="Times New Roman"/>
         </w:rPr>
       </w:pPr>
-      <w:ins w:id="39" w:author="Ira Sabran" w:date="2014-04-04T08:31:00Z">
+      <w:ins w:id="42" w:author="Ira Sabran" w:date="2014-04-04T08:31:00Z">
         <w:r>
           <w:rPr>
             <w:rFonts w:eastAsia="Times New Roman" w:cs="Times New Roman"/>
@@ -902,7 +932,7 @@
           <w:t>The NT8 can increase humidity from 60% to 85% in fewer than 20 seconds</w:t>
         </w:r>
       </w:ins>
-      <w:ins w:id="40" w:author="Ira Sabran" w:date="2014-04-04T08:32:00Z">
+      <w:ins w:id="43" w:author="Ira Sabran" w:date="2014-04-04T08:32:00Z">
         <w:r>
           <w:rPr>
             <w:rFonts w:eastAsia="Times New Roman" w:cs="Times New Roman"/>
@@ -910,7 +940,7 @@
           <w:t>.</w:t>
         </w:r>
       </w:ins>
-      <w:ins w:id="41" w:author="Ira Sabran" w:date="2014-04-04T08:31:00Z">
+      <w:ins w:id="44" w:author="Ira Sabran" w:date="2014-04-04T08:31:00Z">
         <w:r>
           <w:rPr>
             <w:rFonts w:eastAsia="Times New Roman" w:cs="Times New Roman"/>
@@ -918,7 +948,7 @@
           <w:t xml:space="preserve"> </w:t>
         </w:r>
       </w:ins>
-      <w:del w:id="42" w:author="Ira Sabran" w:date="2014-04-04T08:30:00Z">
+      <w:del w:id="45" w:author="Ira Sabran" w:date="2014-04-04T08:30:00Z">
         <w:r>
           <w:rPr>
             <w:rFonts w:eastAsia="Times New Roman" w:cs="Times New Roman"/>
@@ -926,7 +956,7 @@
           <w:delText xml:space="preserve">The </w:delText>
         </w:r>
       </w:del>
-      <w:ins w:id="43" w:author="Ira Sabran" w:date="2014-04-04T08:30:00Z">
+      <w:ins w:id="46" w:author="Ira Sabran" w:date="2014-04-04T08:30:00Z">
         <w:r>
           <w:rPr>
             <w:rFonts w:eastAsia="Times New Roman" w:cs="Times New Roman"/>
@@ -946,7 +976,7 @@
         </w:rPr>
         <w:t xml:space="preserve">humidification system is designed to </w:t>
       </w:r>
-      <w:del w:id="44" w:author="Ira Sabran" w:date="2014-04-04T08:34:00Z">
+      <w:del w:id="47" w:author="Ira Sabran" w:date="2014-04-04T08:34:00Z">
         <w:r>
           <w:rPr>
             <w:rFonts w:eastAsia="Times New Roman" w:cs="Times New Roman"/>
@@ -954,7 +984,7 @@
           <w:delText>be fast while</w:delText>
         </w:r>
       </w:del>
-      <w:ins w:id="45" w:author="Ira Sabran" w:date="2014-04-04T08:34:00Z">
+      <w:ins w:id="48" w:author="Ira Sabran" w:date="2014-04-04T08:34:00Z">
         <w:r>
           <w:rPr>
             <w:rFonts w:eastAsia="Times New Roman" w:cs="Times New Roman"/>
@@ -968,7 +998,7 @@
         </w:rPr>
         <w:t xml:space="preserve"> </w:t>
       </w:r>
-      <w:del w:id="46" w:author="Ira Sabran" w:date="2014-04-04T08:34:00Z">
+      <w:del w:id="49" w:author="Ira Sabran" w:date="2014-04-04T08:34:00Z">
         <w:r>
           <w:rPr>
             <w:rFonts w:eastAsia="Times New Roman" w:cs="Times New Roman"/>
@@ -982,7 +1012,7 @@
         </w:rPr>
         <w:t xml:space="preserve">adding condensation </w:t>
       </w:r>
-      <w:del w:id="47" w:author="Ira Sabran" w:date="2014-04-04T08:29:00Z">
+      <w:del w:id="50" w:author="Ira Sabran" w:date="2014-04-04T08:29:00Z">
         <w:r>
           <w:rPr>
             <w:rFonts w:eastAsia="Times New Roman" w:cs="Times New Roman"/>
@@ -990,7 +1020,7 @@
           <w:delText xml:space="preserve">and </w:delText>
         </w:r>
       </w:del>
-      <w:ins w:id="48" w:author="Ira Sabran" w:date="2014-04-04T08:29:00Z">
+      <w:ins w:id="51" w:author="Ira Sabran" w:date="2014-04-04T08:29:00Z">
         <w:r>
           <w:rPr>
             <w:rFonts w:eastAsia="Times New Roman" w:cs="Times New Roman"/>
@@ -1010,7 +1040,7 @@
         </w:rPr>
         <w:t>buildup to your drops</w:t>
       </w:r>
-      <w:del w:id="49" w:author="Ira Sabran" w:date="2014-04-04T08:31:00Z">
+      <w:del w:id="52" w:author="Ira Sabran" w:date="2014-04-04T08:31:00Z">
         <w:r>
           <w:rPr>
             <w:rFonts w:eastAsia="Times New Roman" w:cs="Times New Roman"/>
@@ -1018,7 +1048,7 @@
           <w:delText xml:space="preserve">: </w:delText>
         </w:r>
       </w:del>
-      <w:ins w:id="50" w:author="Ira Sabran" w:date="2014-04-04T08:31:00Z">
+      <w:ins w:id="53" w:author="Ira Sabran" w:date="2014-04-04T08:31:00Z">
         <w:r>
           <w:rPr>
             <w:rFonts w:eastAsia="Times New Roman" w:cs="Times New Roman"/>
@@ -1026,7 +1056,7 @@
           <w:t>.</w:t>
         </w:r>
       </w:ins>
-      <w:del w:id="51" w:author="Ira Sabran" w:date="2014-04-04T08:31:00Z">
+      <w:del w:id="54" w:author="Ira Sabran" w:date="2014-04-04T08:31:00Z">
         <w:r>
           <w:rPr>
             <w:rFonts w:eastAsia="Times New Roman" w:cs="Times New Roman"/>
@@ -1034,7 +1064,7 @@
           <w:delText>The NT8 can increase humidity from 60% to 85% in fewer than 20 seconds, and humidifiers are thoughtfully positioned away from active samples</w:delText>
         </w:r>
       </w:del>
-      <w:del w:id="52" w:author="Ira Sabran" w:date="2014-04-04T08:32:00Z">
+      <w:del w:id="55" w:author="Ira Sabran" w:date="2014-04-04T08:32:00Z">
         <w:r>
           <w:rPr>
             <w:rFonts w:eastAsia="Times New Roman" w:cs="Times New Roman"/>
@@ -1089,7 +1119,7 @@
         </w:rPr>
         <w:t xml:space="preserve">For a seamless overall </w:t>
       </w:r>
-      <w:del w:id="53" w:author="Ira Sabran" w:date="2014-04-04T08:57:00Z">
+      <w:del w:id="56" w:author="Ira Sabran" w:date="2014-04-04T08:57:00Z">
         <w:r>
           <w:rPr>
             <w:rFonts w:eastAsia="Times New Roman" w:cs="Times New Roman"/>
@@ -1101,15 +1131,7 @@
         <w:rPr>
           <w:rFonts w:eastAsia="Times New Roman" w:cs="Times New Roman"/>
         </w:rPr>
-        <w:t xml:space="preserve">design and dispense experience, the NT8 also easily integrates </w:t>
-      </w:r>
-      <w:bookmarkStart w:id="54" w:name="_GoBack"/>
-      <w:bookmarkEnd w:id="54"/>
-      <w:r>
-        <w:rPr>
-          <w:rFonts w:eastAsia="Times New Roman" w:cs="Times New Roman"/>
-        </w:rPr>
-        <w:t>with Rock Maker (currently under beta).</w:t>
+        <w:t>design and dispense experience, the NT8 also easily integrates with Rock Maker (currently under beta).</w:t>
       </w:r>
     </w:p>
     <w:sectPr>
@@ -1124,7 +1146,7 @@
 
 <file path=word/comments.xml><?xml version="1.0" encoding="utf-8"?>
 <w:comments xmlns:wpc="http://schemas.microsoft.com/office/word/2010/wordprocessingCanvas" xmlns:mc="http://schemas.openxmlformats.org/markup-compatibility/2006" xmlns:o="urn:schemas-microsoft-com:office:office" xmlns:r="http://schemas.openxmlformats.org/officeDocument/2006/relationships" xmlns:m="http://schemas.openxmlformats.org/officeDocument/2006/math" xmlns:v="urn:schemas-microsoft-com:vml" xmlns:wp14="http://schemas.microsoft.com/office/word/2010/wordprocessingDrawing" xmlns:wp="http://schemas.openxmlformats.org/drawingml/2006/wordprocessingDrawing" xmlns:w10="urn:schemas-microsoft-com:office:word" xmlns:w="http://schemas.openxmlformats.org/wordprocessingml/2006/main" xmlns:w14="http://schemas.microsoft.com/office/word/2010/wordml" xmlns:w15="http://schemas.microsoft.com/office/word/2012/wordml" xmlns:wpg="http://schemas.microsoft.com/office/word/2010/wordprocessingGroup" xmlns:wpi="http://schemas.microsoft.com/office/word/2010/wordprocessingInk" xmlns:wne="http://schemas.microsoft.com/office/word/2006/wordml" xmlns:wps="http://schemas.microsoft.com/office/word/2010/wordprocessingShape" mc:Ignorable="w14 w15 wp14">
-  <w:comment w:id="20" w:author="Ira Sabran" w:date="2014-04-04T08:08:00Z" w:initials="IS">
+  <w:comment w:id="23" w:author="Ira Sabran" w:date="2014-04-04T08:08:00Z" w:initials="IS">
     <w:p>
       <w:pPr>
         <w:pStyle w:val="CommentText"/>
@@ -1140,7 +1162,7 @@
       </w:r>
     </w:p>
   </w:comment>
-  <w:comment w:id="28" w:author="Ira Sabran" w:date="2014-04-04T09:08:00Z" w:initials="IS">
+  <w:comment w:id="31" w:author="Ira Sabran" w:date="2014-04-04T09:08:00Z" w:initials="IS">
     <w:p>
       <w:pPr>
         <w:pStyle w:val="CommentText"/>
@@ -1164,7 +1186,7 @@
       </w:r>
     </w:p>
   </w:comment>
-  <w:comment w:id="34" w:author="Ira Sabran" w:date="2014-04-04T08:21:00Z" w:initials="IS">
+  <w:comment w:id="37" w:author="Ira Sabran" w:date="2014-04-04T08:21:00Z" w:initials="IS">
     <w:p>
       <w:pPr>
         <w:pStyle w:val="CommentText"/>
@@ -1180,7 +1202,7 @@
       </w:r>
     </w:p>
   </w:comment>
-  <w:comment w:id="38" w:author="Ira Sabran" w:date="2014-04-04T08:25:00Z" w:initials="IS">
+  <w:comment w:id="41" w:author="Ira Sabran" w:date="2014-04-04T08:25:00Z" w:initials="IS">
     <w:p>
       <w:pPr>
         <w:pStyle w:val="CommentText"/>

</xml_diff>